<commit_message>
[Modified]: mockup update position
</commit_message>
<xml_diff>
--- a/Báo Cáo/Mockup/Position/ST-254.docx
+++ b/Báo Cáo/Mockup/Position/ST-254.docx
@@ -720,13 +720,13 @@
         <mc:AlternateContent>
           <mc:Choice Requires="wps">
             <w:drawing>
-              <wp:anchor distT="0" distB="0" distL="114300" distR="114300" simplePos="0" relativeHeight="251679744" behindDoc="0" locked="0" layoutInCell="1" allowOverlap="1" wp14:anchorId="1A97E60E" wp14:editId="344D46BC">
+              <wp:anchor distT="0" distB="0" distL="114300" distR="114300" simplePos="0" relativeHeight="251679744" behindDoc="0" locked="0" layoutInCell="1" allowOverlap="1" wp14:anchorId="1A97E60E" wp14:editId="2CFDDE95">
                 <wp:simplePos x="0" y="0"/>
                 <wp:positionH relativeFrom="margin">
-                  <wp:posOffset>5288280</wp:posOffset>
+                  <wp:posOffset>5280660</wp:posOffset>
                 </wp:positionH>
                 <wp:positionV relativeFrom="paragraph">
-                  <wp:posOffset>1026160</wp:posOffset>
+                  <wp:posOffset>820420</wp:posOffset>
                 </wp:positionV>
                 <wp:extent cx="408214" cy="299357"/>
                 <wp:effectExtent l="0" t="0" r="0" b="5715"/>
@@ -857,7 +857,7 @@
                 <v:stroke joinstyle="miter"/>
                 <v:path gradientshapeok="t" o:connecttype="rect"/>
               </v:shapetype>
-              <v:shape id="Text Box 5" o:spid="_x0000_s1026" type="#_x0000_t202" style="position:absolute;margin-left:416.4pt;margin-top:80.8pt;width:32.15pt;height:23.55pt;z-index:251679744;visibility:visible;mso-wrap-style:square;mso-width-percent:0;mso-height-percent:0;mso-wrap-distance-left:9pt;mso-wrap-distance-top:0;mso-wrap-distance-right:9pt;mso-wrap-distance-bottom:0;mso-position-horizontal:absolute;mso-position-horizontal-relative:margin;mso-position-vertical:absolute;mso-position-vertical-relative:text;mso-width-percent:0;mso-height-percent:0;mso-width-relative:margin;mso-height-relative:margin;v-text-anchor:top" o:gfxdata="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" filled="f" stroked="f">
+              <v:shape id="Text Box 5" o:spid="_x0000_s1026" type="#_x0000_t202" style="position:absolute;margin-left:415.8pt;margin-top:64.6pt;width:32.15pt;height:23.55pt;z-index:251679744;visibility:visible;mso-wrap-style:square;mso-width-percent:0;mso-height-percent:0;mso-wrap-distance-left:9pt;mso-wrap-distance-top:0;mso-wrap-distance-right:9pt;mso-wrap-distance-bottom:0;mso-position-horizontal:absolute;mso-position-horizontal-relative:margin;mso-position-vertical:absolute;mso-position-vertical-relative:text;mso-width-percent:0;mso-height-percent:0;mso-width-relative:margin;mso-height-relative:margin;v-text-anchor:top" o:gfxdata="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" filled="f" stroked="f">
                 <v:textbox>
                   <w:txbxContent>
                     <w:p>

</xml_diff>